<commit_message>
chore: adding under scrolls to variables
</commit_message>
<xml_diff>
--- a/src/assets/passport-template.docx
+++ b/src/assets/passport-template.docx
@@ -483,12 +483,14 @@
         <w:rPr>
           <w:sz w:val="30"/>
           <w:szCs w:val="30"/>
+          <w:u w:val="single"/>
         </w:rPr>
       </w:pPr>
       <w:r>
         <w:rPr>
           <w:sz w:val="30"/>
           <w:szCs w:val="30"/>
+          <w:u w:val="single"/>
         </w:rPr>
         <w:t>{name_of_the_educational_institution}</w:t>
       </w:r>
@@ -609,8 +611,6 @@
           <w:szCs w:val="28"/>
         </w:rPr>
       </w:pPr>
-      <w:bookmarkStart w:id="0" w:name="_GoBack"/>
-      <w:bookmarkEnd w:id="0"/>
       <w:r>
         <w:rPr>
           <w:sz w:val="28"/>
@@ -688,13 +688,15 @@
         <w:rPr>
           <w:sz w:val="28"/>
           <w:szCs w:val="28"/>
-        </w:rPr>
-      </w:pPr>
-      <w:r>
-        <w:rPr>
-          <w:rFonts w:hint="default"/>
-          <w:sz w:val="28"/>
-          <w:szCs w:val="28"/>
+          <w:u w:val="single"/>
+        </w:rPr>
+      </w:pPr>
+      <w:r>
+        <w:rPr>
+          <w:rFonts w:hint="default"/>
+          <w:sz w:val="28"/>
+          <w:szCs w:val="28"/>
+          <w:u w:val="single"/>
           <w:lang w:val="en-US"/>
         </w:rPr>
         <w:t>{full_name_of_the_educational_institution}</w:t>
@@ -743,7 +745,17 @@
           <w:szCs w:val="28"/>
           <w:lang w:val="en-US"/>
         </w:rPr>
-        <w:t xml:space="preserve"> {type_of_educational_institution}</w:t>
+        <w:t xml:space="preserve"> </w:t>
+      </w:r>
+      <w:r>
+        <w:rPr>
+          <w:rFonts w:hint="default"/>
+          <w:sz w:val="28"/>
+          <w:szCs w:val="28"/>
+          <w:u w:val="single"/>
+          <w:lang w:val="en-US"/>
+        </w:rPr>
+        <w:t>{type_of_educational_institution}</w:t>
       </w:r>
     </w:p>
     <w:p>
@@ -767,6 +779,7 @@
           <w:rFonts w:hint="default"/>
           <w:sz w:val="28"/>
           <w:szCs w:val="28"/>
+          <w:u w:val="single"/>
           <w:lang w:val="en-US"/>
         </w:rPr>
         <w:t>{legal_address}</w:t>
@@ -795,6 +808,7 @@
           <w:rFonts w:hint="default"/>
           <w:sz w:val="28"/>
           <w:szCs w:val="28"/>
+          <w:u w:val="single"/>
           <w:lang w:val="en-US"/>
         </w:rPr>
         <w:t>{actual_address}</w:t>
@@ -840,6 +854,7 @@
           <w:rFonts w:hint="default"/>
           <w:sz w:val="28"/>
           <w:szCs w:val="28"/>
+          <w:u w:val="single"/>
           <w:lang w:val="en-US"/>
         </w:rPr>
         <w:t>{director_manager__full_name}</w:t>
@@ -856,6 +871,7 @@
           <w:rFonts w:hint="default"/>
           <w:sz w:val="28"/>
           <w:szCs w:val="28"/>
+          <w:u w:val="single"/>
           <w:lang w:val="en-US"/>
         </w:rPr>
         <w:t>{director_manager__phone}</w:t>
@@ -948,6 +964,7 @@
           <w:rFonts w:hint="default"/>
           <w:sz w:val="28"/>
           <w:szCs w:val="28"/>
+          <w:u w:val="single"/>
           <w:lang w:val="en-US"/>
         </w:rPr>
         <w:t>{deputy_director_for_academic_affairs__full_name}</w:t>
@@ -964,6 +981,7 @@
           <w:rFonts w:hint="default"/>
           <w:sz w:val="28"/>
           <w:szCs w:val="28"/>
+          <w:u w:val="single"/>
           <w:lang w:val="en-US"/>
         </w:rPr>
         <w:t>{deputy_director_for_academic_affairs__phone}</w:t>
@@ -1056,6 +1074,7 @@
           <w:rFonts w:hint="default"/>
           <w:sz w:val="28"/>
           <w:szCs w:val="28"/>
+          <w:u w:val="single"/>
           <w:lang w:val="en-US"/>
         </w:rPr>
         <w:t>{deputy_director_for_educational_work__full_name}</w:t>
@@ -1064,6 +1083,7 @@
         <w:rPr>
           <w:sz w:val="28"/>
           <w:szCs w:val="28"/>
+          <w:u w:val="single"/>
         </w:rPr>
         <w:t xml:space="preserve">   </w:t>
       </w:r>
@@ -1072,6 +1092,7 @@
           <w:rFonts w:hint="default"/>
           <w:sz w:val="28"/>
           <w:szCs w:val="28"/>
+          <w:u w:val="single"/>
           <w:lang w:val="en-US"/>
         </w:rPr>
         <w:t>{deputy_director_for_educational_work__phone}</w:t>
@@ -1190,6 +1211,7 @@
           <w:rFonts w:hint="default"/>
           <w:sz w:val="28"/>
           <w:szCs w:val="28"/>
+          <w:u w:val="single"/>
           <w:lang w:val="en-US"/>
         </w:rPr>
         <w:t>{responsible_employees_for_measures_to_prevent_child_injuries__first__job_title}</w:t>
@@ -1198,14 +1220,23 @@
         <w:rPr>
           <w:sz w:val="28"/>
           <w:szCs w:val="28"/>
-        </w:rPr>
-        <w:t xml:space="preserve">   </w:t>
-      </w:r>
-      <w:r>
-        <w:rPr>
-          <w:rFonts w:hint="default"/>
-          <w:sz w:val="28"/>
-          <w:szCs w:val="28"/>
+          <w:u w:val="single"/>
+        </w:rPr>
+        <w:t xml:space="preserve"> </w:t>
+      </w:r>
+      <w:r>
+        <w:rPr>
+          <w:sz w:val="28"/>
+          <w:szCs w:val="28"/>
+        </w:rPr>
+        <w:t xml:space="preserve">  </w:t>
+      </w:r>
+      <w:r>
+        <w:rPr>
+          <w:rFonts w:hint="default"/>
+          <w:sz w:val="28"/>
+          <w:szCs w:val="28"/>
+          <w:u w:val="single"/>
           <w:lang w:val="en-US"/>
         </w:rPr>
         <w:t>{responsible_employees_for_measures_to_prevent_child_injuries__first__full_name}</w:t>
@@ -1269,6 +1300,7 @@
           <w:rFonts w:hint="default"/>
           <w:sz w:val="28"/>
           <w:szCs w:val="28"/>
+          <w:u w:val="single"/>
           <w:lang w:val="en-US"/>
         </w:rPr>
         <w:t>{responsible_employees_for_measures_to_prevent_child_injuries__first__phone}</w:t>
@@ -1327,6 +1359,7 @@
           <w:rFonts w:hint="default"/>
           <w:sz w:val="28"/>
           <w:szCs w:val="28"/>
+          <w:u w:val="single"/>
           <w:lang w:val="en-US"/>
         </w:rPr>
         <w:t>{responsible_employees_for_measures_to_prevent_child_injuries__second__job_title}</w:t>
@@ -1335,6 +1368,7 @@
         <w:rPr>
           <w:sz w:val="28"/>
           <w:szCs w:val="28"/>
+          <w:u w:val="single"/>
         </w:rPr>
         <w:t xml:space="preserve">   </w:t>
       </w:r>
@@ -1343,6 +1377,7 @@
           <w:rFonts w:hint="default"/>
           <w:sz w:val="28"/>
           <w:szCs w:val="28"/>
+          <w:u w:val="single"/>
           <w:lang w:val="en-US"/>
         </w:rPr>
         <w:t>{responsible_employees_for_measures_to_prevent_child_injuries__second__full_name}</w:t>
@@ -1406,6 +1441,7 @@
           <w:rFonts w:hint="default"/>
           <w:sz w:val="28"/>
           <w:szCs w:val="28"/>
+          <w:u w:val="single"/>
           <w:lang w:val="en-US"/>
         </w:rPr>
         <w:t>{responsible_employees_for_measures_to_prevent_child_injuries__second__phone}</w:t>
@@ -1481,6 +1517,7 @@
           <w:rFonts w:hint="default"/>
           <w:sz w:val="28"/>
           <w:szCs w:val="28"/>
+          <w:u w:val="single"/>
           <w:lang w:val="en-US"/>
         </w:rPr>
         <w:t>{responsible_from_the_department_of_internal_affairs__first__job_title}</w:t>
@@ -1489,6 +1526,7 @@
         <w:rPr>
           <w:sz w:val="28"/>
           <w:szCs w:val="28"/>
+          <w:u w:val="single"/>
         </w:rPr>
         <w:t xml:space="preserve">   </w:t>
       </w:r>
@@ -1497,6 +1535,7 @@
           <w:rFonts w:hint="default"/>
           <w:sz w:val="28"/>
           <w:szCs w:val="28"/>
+          <w:u w:val="single"/>
           <w:lang w:val="en-US"/>
         </w:rPr>
         <w:t>{responsible_from_the_department_of_internal_affairs__first__full_name}</w:t>
@@ -1505,6 +1544,7 @@
         <w:rPr>
           <w:sz w:val="28"/>
           <w:szCs w:val="28"/>
+          <w:u w:val="single"/>
         </w:rPr>
         <w:t xml:space="preserve"> </w:t>
       </w:r>
@@ -1561,6 +1601,7 @@
           <w:rFonts w:hint="default"/>
           <w:sz w:val="28"/>
           <w:szCs w:val="28"/>
+          <w:u w:val="single"/>
           <w:lang w:val="en-US"/>
         </w:rPr>
         <w:t>{responsible_from_the_department_of_internal_affairs__second__job_title}</w:t>
@@ -1569,6 +1610,7 @@
         <w:rPr>
           <w:sz w:val="28"/>
           <w:szCs w:val="28"/>
+          <w:u w:val="single"/>
         </w:rPr>
         <w:t xml:space="preserve">   </w:t>
       </w:r>
@@ -1577,6 +1619,7 @@
           <w:rFonts w:hint="default"/>
           <w:sz w:val="28"/>
           <w:szCs w:val="28"/>
+          <w:u w:val="single"/>
           <w:lang w:val="en-US"/>
         </w:rPr>
         <w:t>{responsible_from_the_department_of_internal_affairs__second__full_name}</w:t>
@@ -1633,6 +1676,7 @@
           <w:rFonts w:hint="default"/>
           <w:sz w:val="28"/>
           <w:szCs w:val="28"/>
+          <w:u w:val="single"/>
           <w:lang w:val="en-US"/>
         </w:rPr>
         <w:t>{responsible_from_the_department_of_internal_affairs__phones}</w:t>
@@ -1766,6 +1810,7 @@
           <w:rFonts w:hint="default"/>
           <w:sz w:val="28"/>
           <w:szCs w:val="28"/>
+          <w:u w:val="single"/>
           <w:lang w:val="en-US"/>
         </w:rPr>
         <w:t>{the_head_or_responsible_employee_of_the_road_maintenance_organization_that_carries_out_the_maintenance_of_the_road_network__full_name}</w:t>
@@ -1774,6 +1819,7 @@
         <w:rPr>
           <w:sz w:val="28"/>
           <w:szCs w:val="28"/>
+          <w:u w:val="single"/>
         </w:rPr>
         <w:t xml:space="preserve">  </w:t>
       </w:r>
@@ -1782,6 +1828,7 @@
           <w:rFonts w:hint="default"/>
           <w:sz w:val="28"/>
           <w:szCs w:val="28"/>
+          <w:u w:val="single"/>
           <w:lang w:val="en-US"/>
         </w:rPr>
         <w:t>{the_head_or_responsible_employee_of_the_road_maintenance_organization_that_carries_out_the_maintenance_of_the_road_network__phone}</w:t>
@@ -1928,6 +1975,7 @@
           <w:rFonts w:hint="default"/>
           <w:sz w:val="28"/>
           <w:szCs w:val="28"/>
+          <w:u w:val="single"/>
           <w:lang w:val="en-US"/>
         </w:rPr>
         <w:t>{the_head_or_responsible_employee_of_a_road_maintenance_organization_that_carries_out_the_maintenance_of_technical_means_of_traffic_management__full_name}</w:t>
@@ -1936,6 +1984,7 @@
         <w:rPr>
           <w:sz w:val="28"/>
           <w:szCs w:val="28"/>
+          <w:u w:val="single"/>
         </w:rPr>
         <w:t xml:space="preserve">  </w:t>
       </w:r>
@@ -1944,6 +1993,7 @@
           <w:rFonts w:hint="default"/>
           <w:sz w:val="28"/>
           <w:szCs w:val="28"/>
+          <w:u w:val="single"/>
           <w:lang w:val="en-US"/>
         </w:rPr>
         <w:t>{the_head_or_responsible_employee_of_a_road_maintenance_organization_that_carries_out_the_maintenance_of_technical_means_of_traffic_management__phone}</w:t>
@@ -2002,18 +2052,29 @@
           <w:szCs w:val="28"/>
           <w:lang w:val="en-US"/>
         </w:rPr>
-        <w:t xml:space="preserve"> {number_of_students_students_pupils}</w:t>
-      </w:r>
-    </w:p>
-    <w:p>
-      <w:pPr>
-        <w:tabs>
-          <w:tab w:val="left" w:pos="9639"/>
-        </w:tabs>
-        <w:rPr>
-          <w:rFonts w:hint="default"/>
-          <w:sz w:val="28"/>
-          <w:szCs w:val="28"/>
+        <w:t xml:space="preserve"> </w:t>
+      </w:r>
+      <w:r>
+        <w:rPr>
+          <w:rFonts w:hint="default"/>
+          <w:sz w:val="28"/>
+          <w:szCs w:val="28"/>
+          <w:u w:val="single"/>
+          <w:lang w:val="en-US"/>
+        </w:rPr>
+        <w:t>{number_of_students_students_pupils}</w:t>
+      </w:r>
+    </w:p>
+    <w:p>
+      <w:pPr>
+        <w:tabs>
+          <w:tab w:val="left" w:pos="9639"/>
+        </w:tabs>
+        <w:rPr>
+          <w:rFonts w:hint="default"/>
+          <w:sz w:val="28"/>
+          <w:szCs w:val="28"/>
+          <w:u w:val="single"/>
           <w:lang w:val="en-US"/>
         </w:rPr>
       </w:pPr>
@@ -2029,6 +2090,7 @@
           <w:rFonts w:hint="default"/>
           <w:sz w:val="28"/>
           <w:szCs w:val="28"/>
+          <w:u w:val="single"/>
           <w:lang w:val="en-US"/>
         </w:rPr>
         <w:t>{availability_of_a_corner_for_bdd}</w:t>
@@ -2087,6 +2149,7 @@
           <w:rFonts w:hint="default"/>
           <w:sz w:val="28"/>
           <w:szCs w:val="28"/>
+          <w:u w:val="single"/>
           <w:lang w:val="en-US"/>
         </w:rPr>
         <w:t>{availability_of_a_bdd_cabinet}</w:t>
@@ -2145,6 +2208,7 @@
           <w:rFonts w:hint="default"/>
           <w:sz w:val="28"/>
           <w:szCs w:val="28"/>
+          <w:u w:val="single"/>
           <w:lang w:val="en-US"/>
         </w:rPr>
         <w:t>{availability_of_a_bdd_center}</w:t>
@@ -2221,6 +2285,7 @@
           <w:rFonts w:hint="default"/>
           <w:sz w:val="28"/>
           <w:szCs w:val="28"/>
+          <w:u w:val="single"/>
           <w:lang w:val="en-US"/>
         </w:rPr>
         <w:t>{the_presence_of_a_motor_city_or_a_parking_lot_according_to_the_bdd}</w:t>
@@ -2271,6 +2336,7 @@
           <w:rFonts w:hint="default"/>
           <w:sz w:val="28"/>
           <w:szCs w:val="28"/>
+          <w:u w:val="single"/>
           <w:lang w:val="en-US"/>
         </w:rPr>
         <w:t>{the_presence_of_the_yid_squad}</w:t>
@@ -2329,6 +2395,7 @@
           <w:rFonts w:hint="default"/>
           <w:sz w:val="28"/>
           <w:szCs w:val="28"/>
+          <w:u w:val="single"/>
           <w:lang w:val="en-US"/>
         </w:rPr>
         <w:t>{head_of_the_yid_squad__job_title}</w:t>
@@ -2337,14 +2404,23 @@
         <w:rPr>
           <w:sz w:val="28"/>
           <w:szCs w:val="28"/>
-        </w:rPr>
-        <w:t xml:space="preserve">   </w:t>
-      </w:r>
-      <w:r>
-        <w:rPr>
-          <w:rFonts w:hint="default"/>
-          <w:sz w:val="28"/>
-          <w:szCs w:val="28"/>
+          <w:u w:val="single"/>
+        </w:rPr>
+        <w:t xml:space="preserve">  </w:t>
+      </w:r>
+      <w:r>
+        <w:rPr>
+          <w:sz w:val="28"/>
+          <w:szCs w:val="28"/>
+        </w:rPr>
+        <w:t xml:space="preserve"> </w:t>
+      </w:r>
+      <w:r>
+        <w:rPr>
+          <w:rFonts w:hint="default"/>
+          <w:sz w:val="28"/>
+          <w:szCs w:val="28"/>
+          <w:u w:val="single"/>
           <w:lang w:val="en-US"/>
         </w:rPr>
         <w:t>{head_of_the_yid_squad__full_name}</w:t>
@@ -2408,6 +2484,7 @@
           <w:rFonts w:hint="default"/>
           <w:sz w:val="28"/>
           <w:szCs w:val="28"/>
+          <w:u w:val="single"/>
           <w:lang w:val="en-US"/>
         </w:rPr>
         <w:t>{head_of_the_yid_squad__phone}</w:t>
@@ -2491,6 +2568,7 @@
           <w:rFonts w:hint="default"/>
           <w:sz w:val="28"/>
           <w:szCs w:val="28"/>
+          <w:u w:val="single"/>
           <w:lang w:val="en-US"/>
         </w:rPr>
         <w:t>{the_presence_and_condition_of_the_fencing_of_the_territory_locking_devices_and_barriers}</w:t>
@@ -2559,6 +2637,7 @@
           <w:rFonts w:hint="default"/>
           <w:sz w:val="28"/>
           <w:szCs w:val="28"/>
+          <w:u w:val="single"/>
           <w:lang w:val="en-US"/>
         </w:rPr>
         <w:t>{availability_of_a_school_bus_in_an_educational_institution}</w:t>
@@ -2638,6 +2717,7 @@
           <w:rFonts w:hint="default"/>
           <w:sz w:val="28"/>
           <w:szCs w:val="28"/>
+          <w:u w:val="single"/>
           <w:lang w:val="en-US"/>
         </w:rPr>
         <w:t>{class_time_1st_shift__start_hour}</w:t>
@@ -2654,6 +2734,7 @@
           <w:rFonts w:hint="default"/>
           <w:sz w:val="28"/>
           <w:szCs w:val="28"/>
+          <w:u w:val="single"/>
           <w:lang w:val="en-US"/>
         </w:rPr>
         <w:t>{class_time_1st_shift__start_minute}</w:t>
@@ -2670,6 +2751,7 @@
           <w:rFonts w:hint="default"/>
           <w:sz w:val="28"/>
           <w:szCs w:val="28"/>
+          <w:u w:val="single"/>
           <w:lang w:val="en-US"/>
         </w:rPr>
         <w:t>{class_time_1st_shift__end_hour}</w:t>
@@ -2686,6 +2768,7 @@
           <w:rFonts w:hint="default"/>
           <w:sz w:val="28"/>
           <w:szCs w:val="28"/>
+          <w:u w:val="single"/>
           <w:lang w:val="en-US"/>
         </w:rPr>
         <w:t>{class_time_1st_shift__end_minute}</w:t>
@@ -2721,6 +2804,7 @@
           <w:rFonts w:hint="default"/>
           <w:sz w:val="28"/>
           <w:szCs w:val="28"/>
+          <w:u w:val="single"/>
           <w:lang w:val="en-US"/>
         </w:rPr>
         <w:t>{class_time_2nd_shift__start_hour}</w:t>
@@ -2737,6 +2821,7 @@
           <w:rFonts w:hint="default"/>
           <w:sz w:val="28"/>
           <w:szCs w:val="28"/>
+          <w:u w:val="single"/>
           <w:lang w:val="en-US"/>
         </w:rPr>
         <w:t>{class_time_2nd_shift__start_minute}</w:t>
@@ -2753,6 +2838,7 @@
           <w:rFonts w:hint="default"/>
           <w:sz w:val="28"/>
           <w:szCs w:val="28"/>
+          <w:u w:val="single"/>
           <w:lang w:val="en-US"/>
         </w:rPr>
         <w:t>{class_time_2nd_shift__end_hour}</w:t>
@@ -2769,9 +2855,19 @@
           <w:rFonts w:hint="default"/>
           <w:sz w:val="28"/>
           <w:szCs w:val="28"/>
-          <w:lang w:val="en-US"/>
-        </w:rPr>
-        <w:t xml:space="preserve">{class_time_2nd_shift__end_minute} </w:t>
+          <w:u w:val="single"/>
+          <w:lang w:val="en-US"/>
+        </w:rPr>
+        <w:t>{class_time_2nd_shift__end_minute}</w:t>
+      </w:r>
+      <w:r>
+        <w:rPr>
+          <w:rFonts w:hint="default"/>
+          <w:sz w:val="28"/>
+          <w:szCs w:val="28"/>
+          <w:lang w:val="en-US"/>
+        </w:rPr>
+        <w:t xml:space="preserve"> </w:t>
       </w:r>
       <w:r>
         <w:rPr>
@@ -2804,6 +2900,7 @@
           <w:rFonts w:hint="default"/>
           <w:sz w:val="28"/>
           <w:szCs w:val="28"/>
+          <w:u w:val="single"/>
           <w:lang w:val="en-US"/>
         </w:rPr>
         <w:t>{time_extracurricular_activities__start_hour}</w:t>
@@ -2820,6 +2917,7 @@
           <w:rFonts w:hint="default"/>
           <w:sz w:val="28"/>
           <w:szCs w:val="28"/>
+          <w:u w:val="single"/>
           <w:lang w:val="en-US"/>
         </w:rPr>
         <w:t>{time_extracurricular_activities__start_minute}</w:t>
@@ -2836,6 +2934,7 @@
           <w:rFonts w:hint="default"/>
           <w:sz w:val="28"/>
           <w:szCs w:val="28"/>
+          <w:u w:val="single"/>
           <w:lang w:val="en-US"/>
         </w:rPr>
         <w:t>{time_extracurricular_activities__end_hour}</w:t>
@@ -2852,6 +2951,7 @@
           <w:rFonts w:hint="default"/>
           <w:sz w:val="28"/>
           <w:szCs w:val="28"/>
+          <w:u w:val="single"/>
           <w:lang w:val="en-US"/>
         </w:rPr>
         <w:t>{time_extracurricular_activities__end_minute}</w:t>
@@ -2904,6 +3004,7 @@
           <w:rFonts w:hint="default"/>
           <w:sz w:val="28"/>
           <w:szCs w:val="28"/>
+          <w:u w:val="single"/>
           <w:lang w:val="en-US"/>
         </w:rPr>
         <w:t>{working_hours_on_the_sixth_school_day__start_hour}</w:t>
@@ -2920,6 +3021,7 @@
           <w:rFonts w:hint="default"/>
           <w:sz w:val="28"/>
           <w:szCs w:val="28"/>
+          <w:u w:val="single"/>
           <w:lang w:val="en-US"/>
         </w:rPr>
         <w:t>{working_hours_on_the_sixth_school_day__start_minute}</w:t>
@@ -2936,6 +3038,7 @@
           <w:rFonts w:hint="default"/>
           <w:sz w:val="28"/>
           <w:szCs w:val="28"/>
+          <w:u w:val="single"/>
           <w:lang w:val="en-US"/>
         </w:rPr>
         <w:t>{working_hours_on_the_sixth_school_day__end_hour}</w:t>
@@ -2952,6 +3055,7 @@
           <w:rFonts w:hint="default"/>
           <w:sz w:val="28"/>
           <w:szCs w:val="28"/>
+          <w:u w:val="single"/>
           <w:lang w:val="en-US"/>
         </w:rPr>
         <w:t>{working_hours_on_the_sixth_school_day__end_minute}</w:t>
@@ -3086,6 +3190,7 @@
           <w:rFonts w:hint="default"/>
           <w:sz w:val="28"/>
           <w:szCs w:val="28"/>
+          <w:u w:val="single"/>
           <w:lang w:val="en-US"/>
         </w:rPr>
         <w:t>{brand}</w:t>
@@ -3098,6 +3203,7 @@
           <w:rFonts w:hint="default"/>
           <w:sz w:val="28"/>
           <w:szCs w:val="28"/>
+          <w:u w:val="single"/>
           <w:lang w:val="en-US"/>
         </w:rPr>
       </w:pPr>
@@ -3113,6 +3219,7 @@
           <w:rFonts w:hint="default"/>
           <w:sz w:val="28"/>
           <w:szCs w:val="28"/>
+          <w:u w:val="single"/>
           <w:lang w:val="en-US"/>
         </w:rPr>
         <w:t>{model}</w:t>
@@ -3140,6 +3247,7 @@
           <w:rFonts w:hint="default"/>
           <w:sz w:val="28"/>
           <w:szCs w:val="28"/>
+          <w:u w:val="single"/>
           <w:lang w:val="en-US"/>
         </w:rPr>
         <w:t>{registration_mark}</w:t>
@@ -3165,6 +3273,7 @@
           <w:rFonts w:hint="default"/>
           <w:sz w:val="28"/>
           <w:szCs w:val="28"/>
+          <w:u w:val="single"/>
           <w:lang w:val="en-US"/>
         </w:rPr>
         <w:t>{year_of_release}</w:t>
@@ -3199,6 +3308,7 @@
           <w:rFonts w:hint="default"/>
           <w:sz w:val="28"/>
           <w:szCs w:val="28"/>
+          <w:u w:val="single"/>
           <w:lang w:val="en-US"/>
         </w:rPr>
         <w:t>{number_of_passenger_seats}</w:t>
@@ -3226,6 +3336,7 @@
           <w:rFonts w:hint="default"/>
           <w:sz w:val="28"/>
           <w:szCs w:val="28"/>
+          <w:u w:val="single"/>
           <w:lang w:val="en-US"/>
         </w:rPr>
         <w:t>{compliance_of_the_design_with_the_requirements_for_school_buses}</w:t>
@@ -3951,6 +4062,7 @@
           <w:rFonts w:hint="default"/>
           <w:sz w:val="28"/>
           <w:szCs w:val="28"/>
+          <w:u w:val="single"/>
           <w:lang w:val="en-US"/>
         </w:rPr>
         <w:t>{the_official_responsible_for_ensuring_road_safety_and_vehicle_operation__full_name}</w:t>
@@ -3959,6 +4071,7 @@
         <w:rPr>
           <w:sz w:val="28"/>
           <w:szCs w:val="28"/>
+          <w:u w:val="single"/>
         </w:rPr>
         <w:t xml:space="preserve"> </w:t>
       </w:r>
@@ -4004,6 +4117,7 @@
           <w:rFonts w:hint="default"/>
           <w:sz w:val="28"/>
           <w:szCs w:val="28"/>
+          <w:u w:val="single"/>
           <w:lang w:val="en-US"/>
         </w:rPr>
         <w:t>{the_official_responsible_for_ensuring_road_safety_and_vehicle_operation__date_of_appointment}</w:t>
@@ -4085,6 +4199,7 @@
           <w:rFonts w:hint="default"/>
           <w:sz w:val="28"/>
           <w:szCs w:val="28"/>
+          <w:u w:val="single"/>
           <w:lang w:val="en-US"/>
         </w:rPr>
         <w:t>{pre_trip_medical_examination__performs}</w:t>
@@ -4138,6 +4253,7 @@
           <w:rFonts w:hint="default"/>
           <w:sz w:val="28"/>
           <w:szCs w:val="28"/>
+          <w:u w:val="single"/>
           <w:lang w:val="en-US"/>
         </w:rPr>
         <w:t>{pre_trip_medical_examination__on_the_basis_of}</w:t>
@@ -4163,6 +4279,7 @@
           <w:rFonts w:hint="default"/>
           <w:sz w:val="28"/>
           <w:szCs w:val="28"/>
+          <w:u w:val="single"/>
           <w:lang w:val="en-US"/>
         </w:rPr>
         <w:t>{pre_trip_medical_examination__valid_until}</w:t>
@@ -4248,6 +4365,7 @@
           <w:rFonts w:hint="default"/>
           <w:sz w:val="28"/>
           <w:szCs w:val="28"/>
+          <w:u w:val="single"/>
           <w:lang w:val="en-US"/>
         </w:rPr>
         <w:t>{control_over_the_technical_condition_and_design_of_the_vehicle__performs}</w:t>
@@ -4293,6 +4411,7 @@
           <w:rFonts w:hint="default"/>
           <w:sz w:val="28"/>
           <w:szCs w:val="28"/>
+          <w:u w:val="single"/>
           <w:lang w:val="en-US"/>
         </w:rPr>
         <w:t>{control_over_the_technical_condition_and_design_of_the_vehicle__on_the_basis_of}</w:t>
@@ -4318,6 +4437,7 @@
           <w:rFonts w:hint="default"/>
           <w:sz w:val="28"/>
           <w:szCs w:val="28"/>
+          <w:u w:val="single"/>
           <w:lang w:val="en-US"/>
         </w:rPr>
         <w:t>{control_over_the_technical_condition_and_design_of_the_vehicle__valid_until}</w:t>
@@ -4378,6 +4498,7 @@
           <w:rFonts w:hint="default"/>
           <w:sz w:val="28"/>
           <w:szCs w:val="28"/>
+          <w:u w:val="single"/>
           <w:lang w:val="en-US"/>
         </w:rPr>
         <w:t>{date_of_the_next_state_inspection}</w:t>
@@ -4386,8 +4507,16 @@
         <w:rPr>
           <w:sz w:val="28"/>
           <w:szCs w:val="28"/>
-        </w:rPr>
-        <w:t xml:space="preserve">                                                                       </w:t>
+          <w:u w:val="single"/>
+        </w:rPr>
+        <w:t xml:space="preserve">     </w:t>
+      </w:r>
+      <w:r>
+        <w:rPr>
+          <w:sz w:val="28"/>
+          <w:szCs w:val="28"/>
+        </w:rPr>
+        <w:t xml:space="preserve">                                                                  </w:t>
       </w:r>
     </w:p>
     <w:p>
@@ -4421,6 +4550,7 @@
           <w:rFonts w:hint="default"/>
           <w:sz w:val="28"/>
           <w:szCs w:val="28"/>
+          <w:u w:val="single"/>
           <w:lang w:val="en-US"/>
         </w:rPr>
         <w:t>{bus_parking_place_during_nonworking_hours}</w:t>
@@ -4448,6 +4578,7 @@
           <w:rFonts w:hint="default"/>
           <w:sz w:val="28"/>
           <w:szCs w:val="28"/>
+          <w:u w:val="single"/>
           <w:lang w:val="en-US"/>
         </w:rPr>
         <w:t>{measures_to_prevent_unauthorized_use}</w:t>
@@ -4535,6 +4666,7 @@
           <w:rFonts w:hint="default"/>
           <w:sz w:val="28"/>
           <w:szCs w:val="28"/>
+          <w:u w:val="single"/>
           <w:lang w:val="en-US"/>
         </w:rPr>
         <w:t>{bus_owner__legal_address}</w:t>
@@ -4563,6 +4695,7 @@
           <w:rFonts w:hint="default"/>
           <w:sz w:val="28"/>
           <w:szCs w:val="28"/>
+          <w:u w:val="single"/>
           <w:lang w:val="en-US"/>
         </w:rPr>
         <w:t>{bus_owner__actual_address}</w:t>
@@ -4591,6 +4724,7 @@
           <w:rFonts w:hint="default"/>
           <w:sz w:val="28"/>
           <w:szCs w:val="28"/>
+          <w:u w:val="single"/>
           <w:lang w:val="en-US"/>
         </w:rPr>
         <w:t>{bus_owner__phone_of_responsible_person}</w:t>
@@ -4604,6 +4738,8 @@
           <w:szCs w:val="28"/>
         </w:rPr>
       </w:pPr>
+      <w:bookmarkStart w:id="0" w:name="_GoBack"/>
+      <w:bookmarkEnd w:id="0"/>
     </w:p>
     <w:p>
       <w:pPr>
@@ -5823,17 +5959,17 @@
     <w:lsdException w:uiPriority="99" w:name="Normal Indent"/>
     <w:lsdException w:unhideWhenUsed="0" w:uiPriority="0" w:name="footnote text"/>
     <w:lsdException w:uiPriority="99" w:name="annotation text"/>
-    <w:lsdException w:unhideWhenUsed="0" w:uiPriority="0" w:semiHidden="0" w:name="header"/>
+    <w:lsdException w:qFormat="1" w:unhideWhenUsed="0" w:uiPriority="0" w:semiHidden="0" w:name="header"/>
     <w:lsdException w:unhideWhenUsed="0" w:uiPriority="0" w:semiHidden="0" w:name="footer"/>
     <w:lsdException w:uiPriority="99" w:name="index heading"/>
     <w:lsdException w:qFormat="1" w:uiPriority="35" w:name="caption"/>
     <w:lsdException w:uiPriority="99" w:name="table of figures"/>
     <w:lsdException w:uiPriority="99" w:name="envelope address"/>
     <w:lsdException w:uiPriority="99" w:name="envelope return"/>
-    <w:lsdException w:unhideWhenUsed="0" w:uiPriority="0" w:name="footnote reference"/>
+    <w:lsdException w:qFormat="1" w:unhideWhenUsed="0" w:uiPriority="0" w:name="footnote reference"/>
     <w:lsdException w:uiPriority="99" w:name="annotation reference"/>
     <w:lsdException w:uiPriority="99" w:name="line number"/>
-    <w:lsdException w:unhideWhenUsed="0" w:uiPriority="0" w:semiHidden="0" w:name="page number"/>
+    <w:lsdException w:qFormat="1" w:unhideWhenUsed="0" w:uiPriority="0" w:semiHidden="0" w:name="page number"/>
     <w:lsdException w:uiPriority="99" w:name="endnote reference"/>
     <w:lsdException w:uiPriority="99" w:name="endnote text"/>
     <w:lsdException w:uiPriority="99" w:name="table of authorities"/>
@@ -5895,7 +6031,7 @@
     <w:lsdException w:uiPriority="99" w:name="HTML Sample"/>
     <w:lsdException w:uiPriority="99" w:name="HTML Typewriter"/>
     <w:lsdException w:uiPriority="99" w:name="HTML Variable"/>
-    <w:lsdException w:unhideWhenUsed="0" w:uiPriority="0" w:name="Normal Table"/>
+    <w:lsdException w:qFormat="1" w:unhideWhenUsed="0" w:uiPriority="0" w:name="Normal Table"/>
     <w:lsdException w:uiPriority="99" w:name="annotation subject"/>
     <w:lsdException w:uiPriority="99" w:name="Table Simple 1"/>
     <w:lsdException w:uiPriority="99" w:name="Table Simple 2"/>
@@ -5964,6 +6100,7 @@
   <w:style w:type="table" w:default="1" w:styleId="4">
     <w:name w:val="Normal Table"/>
     <w:semiHidden/>
+    <w:qFormat/>
     <w:uiPriority w:val="0"/>
     <w:tblPr>
       <w:tblCellMar>
@@ -5993,6 +6130,7 @@
   <w:style w:type="character" w:styleId="5">
     <w:name w:val="footnote reference"/>
     <w:semiHidden/>
+    <w:qFormat/>
     <w:uiPriority w:val="0"/>
     <w:rPr>
       <w:vertAlign w:val="superscript"/>
@@ -6001,6 +6139,7 @@
   <w:style w:type="character" w:styleId="6">
     <w:name w:val="page number"/>
     <w:basedOn w:val="2"/>
+    <w:qFormat/>
     <w:uiPriority w:val="0"/>
   </w:style>
   <w:style w:type="paragraph" w:styleId="7">
@@ -6027,6 +6166,7 @@
   <w:style w:type="paragraph" w:styleId="9">
     <w:name w:val="header"/>
     <w:basedOn w:val="1"/>
+    <w:qFormat/>
     <w:uiPriority w:val="0"/>
     <w:pPr>
       <w:tabs>
@@ -6098,6 +6238,7 @@
   <w:style w:type="paragraph" w:customStyle="1" w:styleId="13">
     <w:name w:val=" Знак Знак Знак Знак"/>
     <w:basedOn w:val="1"/>
+    <w:qFormat/>
     <w:uiPriority w:val="0"/>
     <w:pPr>
       <w:spacing w:before="100" w:beforeAutospacing="1" w:after="100" w:afterAutospacing="1"/>

</xml_diff>